<commit_message>
Lab6 report is updated
</commit_message>
<xml_diff>
--- a/Lab6/Lab6.docx
+++ b/Lab6/Lab6.docx
@@ -491,6 +491,7 @@
       <w:r>
         <w:rPr>
           <w:rFonts w:ascii="Times New Roman" w:hAnsi="Times New Roman" w:cs="Times New Roman"/>
+          <w:noProof/>
           <w:sz w:val="28"/>
           <w:szCs w:val="28"/>
         </w:rPr>
@@ -590,6 +591,7 @@
       <w:r>
         <w:rPr>
           <w:rFonts w:ascii="Times New Roman" w:hAnsi="Times New Roman" w:cs="Times New Roman"/>
+          <w:noProof/>
           <w:sz w:val="28"/>
           <w:szCs w:val="28"/>
         </w:rPr>
@@ -690,6 +692,7 @@
       <w:r>
         <w:rPr>
           <w:rFonts w:ascii="Times New Roman" w:hAnsi="Times New Roman" w:cs="Times New Roman"/>
+          <w:noProof/>
           <w:sz w:val="28"/>
           <w:szCs w:val="28"/>
         </w:rPr>
@@ -763,6 +766,7 @@
       <w:r>
         <w:rPr>
           <w:rFonts w:ascii="Times New Roman" w:hAnsi="Times New Roman" w:cs="Times New Roman"/>
+          <w:noProof/>
           <w:sz w:val="28"/>
           <w:szCs w:val="28"/>
         </w:rPr>
@@ -814,6 +818,7 @@
       <w:r>
         <w:rPr>
           <w:rFonts w:ascii="Times New Roman" w:hAnsi="Times New Roman" w:cs="Times New Roman"/>
+          <w:noProof/>
           <w:sz w:val="28"/>
           <w:szCs w:val="28"/>
         </w:rPr>
@@ -865,6 +870,7 @@
       <w:r>
         <w:rPr>
           <w:rFonts w:ascii="Times New Roman" w:hAnsi="Times New Roman" w:cs="Times New Roman"/>
+          <w:noProof/>
           <w:sz w:val="28"/>
           <w:szCs w:val="28"/>
         </w:rPr>
@@ -1011,20 +1017,31 @@
           <w:sz w:val="28"/>
           <w:szCs w:val="28"/>
         </w:rPr>
-        <w:t>terraform init</w:t>
-      </w:r>
-    </w:p>
-    <w:p>
-      <w:pPr>
-        <w:rPr>
-          <w:rFonts w:ascii="Times New Roman" w:hAnsi="Times New Roman" w:cs="Times New Roman"/>
-          <w:sz w:val="28"/>
-          <w:szCs w:val="28"/>
-        </w:rPr>
-      </w:pPr>
-      <w:r>
-        <w:rPr>
-          <w:rFonts w:ascii="Times New Roman" w:hAnsi="Times New Roman" w:cs="Times New Roman"/>
+        <w:t xml:space="preserve">terraform </w:t>
+      </w:r>
+      <w:proofErr w:type="spellStart"/>
+      <w:r>
+        <w:rPr>
+          <w:rFonts w:ascii="Times New Roman" w:hAnsi="Times New Roman" w:cs="Times New Roman"/>
+          <w:sz w:val="28"/>
+          <w:szCs w:val="28"/>
+        </w:rPr>
+        <w:t>init</w:t>
+      </w:r>
+      <w:proofErr w:type="spellEnd"/>
+    </w:p>
+    <w:p>
+      <w:pPr>
+        <w:rPr>
+          <w:rFonts w:ascii="Times New Roman" w:hAnsi="Times New Roman" w:cs="Times New Roman"/>
+          <w:sz w:val="28"/>
+          <w:szCs w:val="28"/>
+        </w:rPr>
+      </w:pPr>
+      <w:r>
+        <w:rPr>
+          <w:rFonts w:ascii="Times New Roman" w:hAnsi="Times New Roman" w:cs="Times New Roman"/>
+          <w:noProof/>
           <w:sz w:val="28"/>
           <w:szCs w:val="28"/>
         </w:rPr>
@@ -1101,6 +1118,7 @@
       <w:r>
         <w:rPr>
           <w:rFonts w:ascii="Times New Roman" w:hAnsi="Times New Roman" w:cs="Times New Roman"/>
+          <w:noProof/>
           <w:sz w:val="28"/>
           <w:szCs w:val="28"/>
         </w:rPr>
@@ -1232,6 +1250,7 @@
       <w:r>
         <w:rPr>
           <w:rFonts w:ascii="Times New Roman" w:hAnsi="Times New Roman" w:cs="Times New Roman"/>
+          <w:noProof/>
           <w:sz w:val="28"/>
           <w:szCs w:val="28"/>
         </w:rPr>
@@ -1403,28 +1422,21 @@
           <w:sz w:val="28"/>
           <w:szCs w:val="28"/>
         </w:rPr>
-        <w:t xml:space="preserve"> to be </w:t>
-      </w:r>
-      <w:r>
-        <w:rPr>
-          <w:rFonts w:ascii="Times New Roman" w:hAnsi="Times New Roman" w:cs="Times New Roman"/>
-          <w:sz w:val="28"/>
-          <w:szCs w:val="28"/>
-        </w:rPr>
-        <w:t>performed</w:t>
-      </w:r>
-    </w:p>
-    <w:p>
-      <w:pPr>
-        <w:rPr>
-          <w:rFonts w:ascii="Times New Roman" w:hAnsi="Times New Roman" w:cs="Times New Roman"/>
-          <w:sz w:val="28"/>
-          <w:szCs w:val="28"/>
-        </w:rPr>
-      </w:pPr>
-      <w:r>
-        <w:rPr>
-          <w:rFonts w:ascii="Times New Roman" w:hAnsi="Times New Roman" w:cs="Times New Roman"/>
+        <w:t xml:space="preserve"> to be performed</w:t>
+      </w:r>
+    </w:p>
+    <w:p>
+      <w:pPr>
+        <w:rPr>
+          <w:rFonts w:ascii="Times New Roman" w:hAnsi="Times New Roman" w:cs="Times New Roman"/>
+          <w:sz w:val="28"/>
+          <w:szCs w:val="28"/>
+        </w:rPr>
+      </w:pPr>
+      <w:r>
+        <w:rPr>
+          <w:rFonts w:ascii="Times New Roman" w:hAnsi="Times New Roman" w:cs="Times New Roman"/>
+          <w:noProof/>
           <w:sz w:val="28"/>
           <w:szCs w:val="28"/>
         </w:rPr>
@@ -1493,6 +1505,7 @@
       <w:r>
         <w:rPr>
           <w:rFonts w:ascii="Times New Roman" w:hAnsi="Times New Roman" w:cs="Times New Roman"/>
+          <w:noProof/>
           <w:sz w:val="28"/>
           <w:szCs w:val="28"/>
         </w:rPr>
@@ -1571,6 +1584,7 @@
       <w:r>
         <w:rPr>
           <w:rFonts w:ascii="Times New Roman" w:hAnsi="Times New Roman" w:cs="Times New Roman"/>
+          <w:noProof/>
           <w:sz w:val="28"/>
           <w:szCs w:val="28"/>
         </w:rPr>
@@ -1639,6 +1653,7 @@
       <w:r>
         <w:rPr>
           <w:rFonts w:ascii="Times New Roman" w:hAnsi="Times New Roman" w:cs="Times New Roman"/>
+          <w:noProof/>
           <w:sz w:val="28"/>
           <w:szCs w:val="28"/>
         </w:rPr>
@@ -1707,6 +1722,7 @@
       <w:r>
         <w:rPr>
           <w:rFonts w:ascii="Times New Roman" w:hAnsi="Times New Roman" w:cs="Times New Roman"/>
+          <w:noProof/>
           <w:sz w:val="28"/>
           <w:szCs w:val="28"/>
         </w:rPr>
@@ -1767,6 +1783,7 @@
       <w:r>
         <w:rPr>
           <w:rFonts w:ascii="Times New Roman" w:hAnsi="Times New Roman" w:cs="Times New Roman"/>
+          <w:noProof/>
           <w:sz w:val="28"/>
           <w:szCs w:val="28"/>
         </w:rPr>
@@ -1890,6 +1907,7 @@
       <w:r>
         <w:rPr>
           <w:rFonts w:ascii="Times New Roman" w:hAnsi="Times New Roman" w:cs="Times New Roman"/>
+          <w:noProof/>
           <w:sz w:val="28"/>
           <w:szCs w:val="28"/>
         </w:rPr>
@@ -1953,6 +1971,7 @@
       <w:r>
         <w:rPr>
           <w:rFonts w:ascii="Times New Roman" w:hAnsi="Times New Roman" w:cs="Times New Roman"/>
+          <w:noProof/>
           <w:sz w:val="28"/>
           <w:szCs w:val="28"/>
         </w:rPr>
@@ -2004,6 +2023,7 @@
       <w:r>
         <w:rPr>
           <w:rFonts w:ascii="Times New Roman" w:hAnsi="Times New Roman" w:cs="Times New Roman"/>
+          <w:noProof/>
           <w:sz w:val="28"/>
           <w:szCs w:val="28"/>
         </w:rPr>
@@ -2213,6 +2233,78 @@
           <w:lang w:val="uk-UA"/>
         </w:rPr>
       </w:pPr>
+    </w:p>
+    <w:p>
+      <w:pPr>
+        <w:rPr>
+          <w:rFonts w:ascii="Times New Roman" w:hAnsi="Times New Roman" w:cs="Times New Roman"/>
+          <w:b/>
+          <w:bCs/>
+          <w:sz w:val="28"/>
+          <w:szCs w:val="28"/>
+        </w:rPr>
+      </w:pPr>
+      <w:r>
+        <w:rPr>
+          <w:rFonts w:ascii="Times New Roman" w:hAnsi="Times New Roman" w:cs="Times New Roman"/>
+          <w:sz w:val="28"/>
+          <w:szCs w:val="28"/>
+          <w:lang w:val="uk-UA"/>
+        </w:rPr>
+        <w:t xml:space="preserve">Посилання на </w:t>
+      </w:r>
+      <w:r>
+        <w:rPr>
+          <w:rFonts w:ascii="Times New Roman" w:hAnsi="Times New Roman" w:cs="Times New Roman"/>
+          <w:sz w:val="28"/>
+          <w:szCs w:val="28"/>
+        </w:rPr>
+        <w:t xml:space="preserve">GitHub - </w:t>
+      </w:r>
+      <w:hyperlink r:id="rId24" w:history="1">
+        <w:proofErr w:type="spellStart"/>
+        <w:r>
+          <w:rPr>
+            <w:rStyle w:val="Hyperlink"/>
+          </w:rPr>
+          <w:t>SecureDistibutedSystems</w:t>
+        </w:r>
+        <w:proofErr w:type="spellEnd"/>
+        <w:r>
+          <w:rPr>
+            <w:rStyle w:val="Hyperlink"/>
+          </w:rPr>
+          <w:t xml:space="preserve">/Lab6 at master · </w:t>
+        </w:r>
+        <w:proofErr w:type="spellStart"/>
+        <w:r>
+          <w:rPr>
+            <w:rStyle w:val="Hyperlink"/>
+          </w:rPr>
+          <w:t>stanislavorlov</w:t>
+        </w:r>
+        <w:proofErr w:type="spellEnd"/>
+        <w:r>
+          <w:rPr>
+            <w:rStyle w:val="Hyperlink"/>
+          </w:rPr>
+          <w:t>/</w:t>
+        </w:r>
+        <w:proofErr w:type="spellStart"/>
+        <w:r>
+          <w:rPr>
+            <w:rStyle w:val="Hyperlink"/>
+          </w:rPr>
+          <w:t>SecureDistibutedSystems</w:t>
+        </w:r>
+        <w:proofErr w:type="spellEnd"/>
+        <w:r>
+          <w:rPr>
+            <w:rStyle w:val="Hyperlink"/>
+          </w:rPr>
+          <w:t xml:space="preserve"> (github.com)</w:t>
+        </w:r>
+      </w:hyperlink>
     </w:p>
     <w:sectPr>
       <w:pgSz w:w="12240" w:h="15840"/>
@@ -2921,6 +3013,18 @@
       <w:szCs w:val="32"/>
     </w:rPr>
   </w:style>
+  <w:style w:type="character" w:styleId="Hyperlink">
+    <w:name w:val="Hyperlink"/>
+    <w:basedOn w:val="DefaultParagraphFont"/>
+    <w:uiPriority w:val="99"/>
+    <w:semiHidden/>
+    <w:unhideWhenUsed/>
+    <w:rsid w:val="003627B5"/>
+    <w:rPr>
+      <w:color w:val="0000FF"/>
+      <w:u w:val="single"/>
+    </w:rPr>
+  </w:style>
 </w:styles>
 </file>
 

</xml_diff>